<commit_message>
FIX some of #1
I have addressed or verified every issue that I have marked the checkbox. I did my best to translate the slide numbers as some of the slides have shifted around.

I think that if we want to include more of these changes I will move them to separate issues.
</commit_message>
<xml_diff>
--- a/Chef_Intermediate_Topics-StudentHandouts.docx
+++ b/Chef_Intermediate_Topics-StudentHandouts.docx
@@ -977,6 +977,26 @@
         </w:rPr>
         <w:t xml:space="preserve">      "ssl_verify_mode" =&gt; ":verify_peer"</w:t>
       </w:r>
+      <w:r>
+        <w:rPr>
+          <w:b/>
+        </w:rPr>
+        <w:t>,</w:t>
+      </w:r>
+    </w:p>
+    <w:p>
+      <w:pPr>
+        <w:pStyle w:val="ChefCode"/>
+        <w:rPr>
+          <w:b/>
+        </w:rPr>
+      </w:pPr>
+      <w:r>
+        <w:rPr>
+          <w:b/>
+        </w:rPr>
+        <w:t xml:space="preserve">      "log_level" =&gt; ":info"</w:t>
+      </w:r>
     </w:p>
     <w:p>
       <w:pPr>
@@ -2701,7 +2721,21 @@
         <w:pStyle w:val="Commands"/>
       </w:pPr>
       <w:r>
-        <w:t xml:space="preserve">search("apache_sites", "*:*").each </w:t>
+        <w:t xml:space="preserve">all_sites = </w:t>
+      </w:r>
+      <w:r>
+        <w:t>search("apache_sites", "*:*")</w:t>
+      </w:r>
+    </w:p>
+    <w:p>
+      <w:pPr>
+        <w:pStyle w:val="Commands"/>
+      </w:pPr>
+      <w:r>
+        <w:t>all_sites</w:t>
+      </w:r>
+      <w:r>
+        <w:t xml:space="preserve">.each </w:t>
       </w:r>
       <w:r>
         <w:rPr>
@@ -2915,7 +2949,6 @@
         <w:rPr>
           <w:b/>
         </w:rPr>
-        <w:lastRenderedPageBreak/>
         <w:t>cookbooks/apache/recipes/default.rb</w:t>
       </w:r>
     </w:p>
@@ -3232,7 +3265,13 @@
         <w:pStyle w:val="Commands"/>
       </w:pPr>
       <w:r>
-        <w:t>chef &gt; nodes.transform(:all) {|n| n.chef_environment("dev")}</w:t>
+        <w:t>chef &gt; nodes.transform(:</w:t>
+      </w:r>
+      <w:r>
+        <w:t>name =&gt; 'node1'</w:t>
+      </w:r>
+      <w:r>
+        <w:t>) {|n| n.chef_environment("dev")}</w:t>
       </w:r>
     </w:p>
     <w:p>
@@ -3253,7 +3292,13 @@
         <w:pStyle w:val="Commands"/>
       </w:pPr>
       <w:r>
-        <w:t>$ knife exec -E 'nodes.transform(:all) {|n| n.chef_environment("production")}'</w:t>
+        <w:t>$ knife exec -E 'nodes.transform(:</w:t>
+      </w:r>
+      <w:r>
+        <w:t>name =&gt; 'node1'</w:t>
+      </w:r>
+      <w:r>
+        <w:t>) {|n| n.chef_environment("production")}'</w:t>
       </w:r>
     </w:p>
     <w:p>
@@ -3279,6 +3324,7 @@
         <w:pStyle w:val="Commands"/>
       </w:pPr>
       <w:r>
+        <w:lastRenderedPageBreak/>
         <w:t>chef &gt; nodes.all {|n| "#{n.name}:#{n.chef_environment}"}</w:t>
       </w:r>
     </w:p>
@@ -5008,6 +5054,14 @@
         </w:rPr>
         <w:t>chef@node1:~$ sudo chef-client</w:t>
       </w:r>
+      <w:r>
+        <w:rPr>
+          <w:bCs/>
+        </w:rPr>
+        <w:t xml:space="preserve"> &amp;&amp; sudo chef-client</w:t>
+      </w:r>
+      <w:bookmarkStart w:id="0" w:name="_GoBack"/>
+      <w:bookmarkEnd w:id="0"/>
     </w:p>
     <w:p>
       <w:pPr>
@@ -7134,8 +7188,6 @@
       <w:r>
         <w:t>skip</w:t>
       </w:r>
-      <w:bookmarkStart w:id="0" w:name="_GoBack"/>
-      <w:bookmarkEnd w:id="0"/>
       <w:r>
         <w:t xml:space="preserve"> 'need to write this test'</w:t>
       </w:r>
@@ -7899,7 +7951,7 @@
         <w:rStyle w:val="PageNumber"/>
         <w:noProof/>
       </w:rPr>
-      <w:t>25</w:t>
+      <w:t>17</w:t>
     </w:r>
     <w:r>
       <w:rPr>

</xml_diff>

<commit_message>
The following updates were made in v1.1.5  - Modified order of steps slightly when setting up workstation
 - Added fixes for setting run_list using Powershell

 ```
 $ knife node run_list set node1 `'role[webserver]`'
 ```
 and
 ```
 $ knife node run_list set node1 `'recipe[apache::ohai_plugin],role[webserver]`'
 ```

 - Set `log-level` at command line after initial bootstrap (log level is set using `chef-client` cookbook in next section)
 ```
 sudo chef-client -l info
 ```

 - Removed this line as it was considered a security risk and not good practice to change environment from within a node

 ```
 chef > nodes.transform(:name => "node1") {|n| n.chef_environment("dev")}
 ```
</commit_message>
<xml_diff>
--- a/Chef_Intermediate_Topics-StudentHandouts.docx
+++ b/Chef_Intermediate_Topics-StudentHandouts.docx
@@ -160,6 +160,188 @@
     </w:p>
     <w:p>
       <w:pPr>
+        <w:pStyle w:val="Commands"/>
+      </w:pPr>
+      <w:r>
+        <w:t xml:space="preserve">$ </w:t>
+      </w:r>
+      <w:proofErr w:type="spellStart"/>
+      <w:proofErr w:type="gramStart"/>
+      <w:r>
+        <w:t>mkdir</w:t>
+      </w:r>
+      <w:proofErr w:type="spellEnd"/>
+      <w:proofErr w:type="gramEnd"/>
+      <w:r>
+        <w:t xml:space="preserve"> ~/intermediate</w:t>
+      </w:r>
+    </w:p>
+    <w:p>
+      <w:pPr>
+        <w:pStyle w:val="Commands"/>
+      </w:pPr>
+    </w:p>
+    <w:p>
+      <w:pPr>
+        <w:pStyle w:val="Steps"/>
+      </w:pPr>
+      <w:hyperlink r:id="rId10" w:history="1">
+        <w:r>
+          <w:rPr>
+            <w:rStyle w:val="Hyperlink"/>
+          </w:rPr>
+          <w:t>https://github.com/learnchef/chef-fundamentals-repo</w:t>
+        </w:r>
+      </w:hyperlink>
+      <w:r>
+        <w:t xml:space="preserve"> </w:t>
+      </w:r>
+    </w:p>
+    <w:p>
+      <w:pPr>
+        <w:pStyle w:val="Commands"/>
+      </w:pPr>
+      <w:r>
+        <w:rPr>
+          <w:noProof/>
+          <w:lang w:eastAsia="en-US"/>
+        </w:rPr>
+        <w:drawing>
+          <wp:inline distT="0" distB="0" distL="0" distR="0" wp14:anchorId="1F267B71" wp14:editId="225A52E1">
+            <wp:extent cx="3535680" cy="2310598"/>
+            <wp:effectExtent l="0" t="0" r="0" b="1270"/>
+            <wp:docPr id="14" name="Picture 5"/>
+            <wp:cNvGraphicFramePr>
+              <a:graphicFrameLocks xmlns:a="http://schemas.openxmlformats.org/drawingml/2006/main" noChangeAspect="1"/>
+            </wp:cNvGraphicFramePr>
+            <a:graphic xmlns:a="http://schemas.openxmlformats.org/drawingml/2006/main">
+              <a:graphicData uri="http://schemas.openxmlformats.org/drawingml/2006/picture">
+                <pic:pic xmlns:pic="http://schemas.openxmlformats.org/drawingml/2006/picture">
+                  <pic:nvPicPr>
+                    <pic:cNvPr id="0" name="Picture 5"/>
+                    <pic:cNvPicPr>
+                      <a:picLocks noChangeAspect="1" noChangeArrowheads="1"/>
+                    </pic:cNvPicPr>
+                  </pic:nvPicPr>
+                  <pic:blipFill>
+                    <a:blip r:embed="rId11">
+                      <a:extLst>
+                        <a:ext uri="{28A0092B-C50C-407E-A947-70E740481C1C}">
+                          <a14:useLocalDpi xmlns:a14="http://schemas.microsoft.com/office/drawing/2010/main" val="0"/>
+                        </a:ext>
+                      </a:extLst>
+                    </a:blip>
+                    <a:srcRect/>
+                    <a:stretch>
+                      <a:fillRect/>
+                    </a:stretch>
+                  </pic:blipFill>
+                  <pic:spPr bwMode="auto">
+                    <a:xfrm>
+                      <a:off x="0" y="0"/>
+                      <a:ext cx="3536477" cy="2311119"/>
+                    </a:xfrm>
+                    <a:prstGeom prst="rect">
+                      <a:avLst/>
+                    </a:prstGeom>
+                    <a:noFill/>
+                    <a:ln>
+                      <a:noFill/>
+                    </a:ln>
+                  </pic:spPr>
+                </pic:pic>
+              </a:graphicData>
+            </a:graphic>
+          </wp:inline>
+        </w:drawing>
+      </w:r>
+    </w:p>
+    <w:p>
+      <w:pPr>
+        <w:pStyle w:val="Commands"/>
+      </w:pPr>
+    </w:p>
+    <w:p>
+      <w:pPr>
+        <w:pStyle w:val="Commands"/>
+      </w:pPr>
+    </w:p>
+    <w:p>
+      <w:pPr>
+        <w:pStyle w:val="Commands"/>
+      </w:pPr>
+      <w:r>
+        <w:t xml:space="preserve">$ </w:t>
+      </w:r>
+      <w:proofErr w:type="spellStart"/>
+      <w:r>
+        <w:t>cp</w:t>
+      </w:r>
+      <w:proofErr w:type="spellEnd"/>
+      <w:r>
+        <w:t xml:space="preserve"> ~/Downloads/chef-fundamentals-repo-</w:t>
+      </w:r>
+      <w:proofErr w:type="gramStart"/>
+      <w:r>
+        <w:t>master.zip .</w:t>
+      </w:r>
+      <w:proofErr w:type="gramEnd"/>
+    </w:p>
+    <w:p>
+      <w:pPr>
+        <w:pStyle w:val="Commands"/>
+      </w:pPr>
+      <w:r>
+        <w:t xml:space="preserve">$ </w:t>
+      </w:r>
+      <w:proofErr w:type="gramStart"/>
+      <w:r>
+        <w:t>unzip</w:t>
+      </w:r>
+      <w:proofErr w:type="gramEnd"/>
+      <w:r>
+        <w:t xml:space="preserve"> chef-fundamentals-repo-master.zip</w:t>
+      </w:r>
+    </w:p>
+    <w:p>
+      <w:pPr>
+        <w:pStyle w:val="Commands"/>
+      </w:pPr>
+      <w:r>
+        <w:t>$ cd chef-fundamentals-repo-master</w:t>
+      </w:r>
+    </w:p>
+    <w:p>
+      <w:pPr>
+        <w:pStyle w:val="Commands"/>
+      </w:pPr>
+      <w:r>
+        <w:t xml:space="preserve">$ </w:t>
+      </w:r>
+      <w:proofErr w:type="spellStart"/>
+      <w:proofErr w:type="gramStart"/>
+      <w:r>
+        <w:t>ls</w:t>
+      </w:r>
+      <w:proofErr w:type="spellEnd"/>
+      <w:proofErr w:type="gramEnd"/>
+      <w:r>
+        <w:t xml:space="preserve"> </w:t>
+      </w:r>
+      <w:r>
+        <w:t>–</w:t>
+      </w:r>
+      <w:r>
+        <w:t>a</w:t>
+      </w:r>
+    </w:p>
+    <w:p>
+      <w:pPr>
+        <w:pStyle w:val="Steps"/>
+      </w:pPr>
+    </w:p>
+    <w:p>
+      <w:pPr>
         <w:pStyle w:val="Steps"/>
       </w:pPr>
       <w:r>
@@ -194,7 +376,7 @@
                     </pic:cNvPicPr>
                   </pic:nvPicPr>
                   <pic:blipFill>
-                    <a:blip r:embed="rId10">
+                    <a:blip r:embed="rId12">
                       <a:extLst>
                         <a:ext uri="{28A0092B-C50C-407E-A947-70E740481C1C}">
                           <a14:useLocalDpi xmlns:a14="http://schemas.microsoft.com/office/drawing/2010/main" val="0"/>
@@ -236,6 +418,7 @@
           <w:noProof/>
           <w:lang w:eastAsia="en-US"/>
         </w:rPr>
+        <w:lastRenderedPageBreak/>
         <w:drawing>
           <wp:inline distT="0" distB="0" distL="0" distR="0" wp14:anchorId="7CEA3A47" wp14:editId="39631921">
             <wp:extent cx="4013401" cy="1673013"/>
@@ -254,7 +437,7 @@
                     </pic:cNvPicPr>
                   </pic:nvPicPr>
                   <pic:blipFill>
-                    <a:blip r:embed="rId11">
+                    <a:blip r:embed="rId13">
                       <a:extLst>
                         <a:ext uri="{28A0092B-C50C-407E-A947-70E740481C1C}">
                           <a14:useLocalDpi xmlns:a14="http://schemas.microsoft.com/office/drawing/2010/main" val="0"/>
@@ -314,7 +497,7 @@
                     </pic:cNvPicPr>
                   </pic:nvPicPr>
                   <pic:blipFill>
-                    <a:blip r:embed="rId12">
+                    <a:blip r:embed="rId14">
                       <a:extLst>
                         <a:ext uri="{28A0092B-C50C-407E-A947-70E740481C1C}">
                           <a14:useLocalDpi xmlns:a14="http://schemas.microsoft.com/office/drawing/2010/main" val="0"/>
@@ -356,25 +539,494 @@
     </w:p>
     <w:p>
       <w:pPr>
-        <w:pStyle w:val="Steps"/>
-      </w:pPr>
-      <w:r>
-        <w:rPr>
-          <w:rFonts w:ascii="Courier New" w:eastAsia="Courier New" w:hAnsi="Courier New" w:cs="Courier New"/>
-        </w:rPr>
-        <w:br w:type="page"/>
-      </w:r>
-      <w:hyperlink r:id="rId13" w:history="1">
-        <w:r>
-          <w:rPr>
-            <w:rStyle w:val="Hyperlink"/>
-          </w:rPr>
-          <w:t>https://github.com/learnchef/chef-fundamentals-repo</w:t>
-        </w:r>
-      </w:hyperlink>
+        <w:pStyle w:val="Commands"/>
+      </w:pPr>
+      <w:r>
+        <w:t xml:space="preserve">$ cd </w:t>
+      </w:r>
+      <w:r>
+        <w:t>~/intermediate/</w:t>
+      </w:r>
+      <w:r>
+        <w:t>chef-fundamentals-repo-master</w:t>
+      </w:r>
+    </w:p>
+    <w:p>
+      <w:pPr>
+        <w:pStyle w:val="Commands"/>
+      </w:pPr>
+      <w:r>
+        <w:t xml:space="preserve">$ </w:t>
+      </w:r>
+      <w:proofErr w:type="spellStart"/>
+      <w:proofErr w:type="gramStart"/>
+      <w:r>
+        <w:t>mkdir</w:t>
+      </w:r>
+      <w:proofErr w:type="spellEnd"/>
+      <w:proofErr w:type="gramEnd"/>
+      <w:r>
+        <w:t xml:space="preserve"> .chef</w:t>
+      </w:r>
+    </w:p>
+    <w:p>
+      <w:pPr>
+        <w:pStyle w:val="Commands"/>
+      </w:pPr>
+      <w:r>
+        <w:t xml:space="preserve">$ </w:t>
+      </w:r>
+      <w:proofErr w:type="spellStart"/>
+      <w:r>
+        <w:t>cp</w:t>
+      </w:r>
+      <w:proofErr w:type="spellEnd"/>
+      <w:r>
+        <w:t xml:space="preserve"> ~/Downloads/&lt;</w:t>
+      </w:r>
+      <w:proofErr w:type="spellStart"/>
+      <w:r>
+        <w:t>yourname</w:t>
+      </w:r>
+      <w:proofErr w:type="spellEnd"/>
+      <w:r>
+        <w:t>&gt;.</w:t>
+      </w:r>
+      <w:proofErr w:type="spellStart"/>
+      <w:proofErr w:type="gramStart"/>
+      <w:r>
+        <w:t>pem</w:t>
+      </w:r>
+      <w:proofErr w:type="spellEnd"/>
+      <w:r>
+        <w:t xml:space="preserve"> .chef</w:t>
+      </w:r>
+      <w:proofErr w:type="gramEnd"/>
+    </w:p>
+    <w:p>
+      <w:pPr>
+        <w:pStyle w:val="Commands"/>
+      </w:pPr>
+      <w:r>
+        <w:t xml:space="preserve">$ </w:t>
+      </w:r>
+      <w:proofErr w:type="spellStart"/>
+      <w:r>
+        <w:t>cp</w:t>
+      </w:r>
+      <w:proofErr w:type="spellEnd"/>
+      <w:r>
+        <w:t xml:space="preserve"> ~/Downloads/&lt;your-org&gt;-</w:t>
+      </w:r>
+      <w:proofErr w:type="spellStart"/>
+      <w:proofErr w:type="gramStart"/>
+      <w:r>
+        <w:t>validator.pem</w:t>
+      </w:r>
+      <w:proofErr w:type="spellEnd"/>
+      <w:r>
+        <w:t xml:space="preserve"> .chef</w:t>
+      </w:r>
+      <w:proofErr w:type="gramEnd"/>
+    </w:p>
+    <w:p>
+      <w:pPr>
+        <w:pStyle w:val="Commands"/>
+      </w:pPr>
+      <w:r>
+        <w:t xml:space="preserve">$ </w:t>
+      </w:r>
+      <w:proofErr w:type="spellStart"/>
+      <w:r>
+        <w:t>cp</w:t>
+      </w:r>
+      <w:proofErr w:type="spellEnd"/>
+      <w:r>
+        <w:t xml:space="preserve"> ~/Downloads/</w:t>
+      </w:r>
+      <w:proofErr w:type="spellStart"/>
+      <w:proofErr w:type="gramStart"/>
+      <w:r>
+        <w:t>knife.rb</w:t>
+      </w:r>
+      <w:proofErr w:type="spellEnd"/>
+      <w:r>
+        <w:t xml:space="preserve"> .chef</w:t>
+      </w:r>
+      <w:proofErr w:type="gramEnd"/>
+    </w:p>
+    <w:p>
+      <w:pPr>
+        <w:pStyle w:val="Commands"/>
+      </w:pPr>
+      <w:r>
+        <w:t xml:space="preserve">$ </w:t>
+      </w:r>
+      <w:proofErr w:type="gramStart"/>
+      <w:r>
+        <w:t>knife</w:t>
+      </w:r>
+      <w:proofErr w:type="gramEnd"/>
+      <w:r>
+        <w:t xml:space="preserve"> client list</w:t>
+      </w:r>
+    </w:p>
+    <w:p>
+      <w:pPr>
+        <w:pStyle w:val="Commands"/>
+      </w:pPr>
+      <w:r>
+        <w:t xml:space="preserve">$ </w:t>
+      </w:r>
+      <w:proofErr w:type="gramStart"/>
+      <w:r>
+        <w:t>knife</w:t>
+      </w:r>
+      <w:proofErr w:type="gramEnd"/>
+      <w:r>
+        <w:t xml:space="preserve"> cookbook upload </w:t>
+      </w:r>
+      <w:r>
+        <w:t>-</w:t>
+      </w:r>
+      <w:r>
+        <w:t>a</w:t>
+      </w:r>
+    </w:p>
+    <w:p>
+      <w:pPr>
+        <w:pStyle w:val="Commands"/>
+      </w:pPr>
+      <w:r>
+        <w:t xml:space="preserve">$ </w:t>
+      </w:r>
+      <w:proofErr w:type="gramStart"/>
+      <w:r>
+        <w:t>knife</w:t>
+      </w:r>
+      <w:proofErr w:type="gramEnd"/>
+      <w:r>
+        <w:t xml:space="preserve"> upload </w:t>
+      </w:r>
+      <w:proofErr w:type="spellStart"/>
+      <w:r>
+        <w:t>data_bags</w:t>
+      </w:r>
+      <w:proofErr w:type="spellEnd"/>
+    </w:p>
+    <w:p>
+      <w:pPr>
+        <w:pStyle w:val="Commands"/>
+      </w:pPr>
+      <w:r>
+        <w:t xml:space="preserve">$ </w:t>
+      </w:r>
+      <w:proofErr w:type="gramStart"/>
+      <w:r>
+        <w:t>knife</w:t>
+      </w:r>
+      <w:proofErr w:type="gramEnd"/>
+      <w:r>
+        <w:t xml:space="preserve"> role from file </w:t>
+      </w:r>
+      <w:proofErr w:type="spellStart"/>
+      <w:r>
+        <w:t>base.rb</w:t>
+      </w:r>
+      <w:proofErr w:type="spellEnd"/>
       <w:r>
         <w:t xml:space="preserve"> </w:t>
       </w:r>
+      <w:proofErr w:type="spellStart"/>
+      <w:r>
+        <w:t>starter.rb</w:t>
+      </w:r>
+      <w:proofErr w:type="spellEnd"/>
+      <w:r>
+        <w:t xml:space="preserve"> </w:t>
+      </w:r>
+      <w:proofErr w:type="spellStart"/>
+      <w:r>
+        <w:t>webserver.rb</w:t>
+      </w:r>
+      <w:proofErr w:type="spellEnd"/>
+    </w:p>
+    <w:p>
+      <w:pPr>
+        <w:pStyle w:val="Commands"/>
+      </w:pPr>
+      <w:r>
+        <w:t xml:space="preserve">$ </w:t>
+      </w:r>
+      <w:proofErr w:type="gramStart"/>
+      <w:r>
+        <w:t>knife</w:t>
+      </w:r>
+      <w:proofErr w:type="gramEnd"/>
+      <w:r>
+        <w:t xml:space="preserve"> environment from file </w:t>
+      </w:r>
+      <w:proofErr w:type="spellStart"/>
+      <w:r>
+        <w:t>dev.rb</w:t>
+      </w:r>
+      <w:proofErr w:type="spellEnd"/>
+      <w:r>
+        <w:t xml:space="preserve"> </w:t>
+      </w:r>
+      <w:proofErr w:type="spellStart"/>
+      <w:r>
+        <w:t>production.rb</w:t>
+      </w:r>
+      <w:proofErr w:type="spellEnd"/>
+    </w:p>
+    <w:p>
+      <w:pPr>
+        <w:pStyle w:val="Commands"/>
+      </w:pPr>
+      <w:r>
+        <w:t xml:space="preserve">$ </w:t>
+      </w:r>
+      <w:proofErr w:type="gramStart"/>
+      <w:r>
+        <w:t>knife</w:t>
+      </w:r>
+      <w:proofErr w:type="gramEnd"/>
+      <w:r>
+        <w:t xml:space="preserve"> bootstrap &lt;EXTERNAL_ADDRESS&gt; --</w:t>
+      </w:r>
+      <w:proofErr w:type="spellStart"/>
+      <w:r>
+        <w:t>sudo</w:t>
+      </w:r>
+      <w:proofErr w:type="spellEnd"/>
+      <w:r>
+        <w:t xml:space="preserve"> -x chef -P chef -N "node1" --bootstrap-version 11.12.8</w:t>
+      </w:r>
+    </w:p>
+    <w:p>
+      <w:pPr>
+        <w:pStyle w:val="Commands"/>
+      </w:pPr>
+      <w:r>
+        <w:t xml:space="preserve">$ </w:t>
+      </w:r>
+      <w:proofErr w:type="spellStart"/>
+      <w:proofErr w:type="gramStart"/>
+      <w:r>
+        <w:t>ssh</w:t>
+      </w:r>
+      <w:proofErr w:type="spellEnd"/>
+      <w:proofErr w:type="gramEnd"/>
+      <w:r>
+        <w:t xml:space="preserve"> chef@&lt;EXTERNAL_ADDRESS&gt;</w:t>
+      </w:r>
+    </w:p>
+    <w:p>
+      <w:pPr>
+        <w:pStyle w:val="Commands"/>
+      </w:pPr>
+      <w:proofErr w:type="gramStart"/>
+      <w:r>
+        <w:t>chef@node1</w:t>
+      </w:r>
+      <w:proofErr w:type="gramEnd"/>
+      <w:r>
+        <w:t xml:space="preserve">:~$ </w:t>
+      </w:r>
+      <w:proofErr w:type="spellStart"/>
+      <w:r>
+        <w:t>ls</w:t>
+      </w:r>
+      <w:proofErr w:type="spellEnd"/>
+      <w:r>
+        <w:t xml:space="preserve"> /</w:t>
+      </w:r>
+      <w:proofErr w:type="spellStart"/>
+      <w:r>
+        <w:t>etc</w:t>
+      </w:r>
+      <w:proofErr w:type="spellEnd"/>
+      <w:r>
+        <w:t>/chef</w:t>
+      </w:r>
+    </w:p>
+    <w:p>
+      <w:pPr>
+        <w:pStyle w:val="Commands"/>
+      </w:pPr>
+      <w:proofErr w:type="gramStart"/>
+      <w:r>
+        <w:t>chef@node1</w:t>
+      </w:r>
+      <w:proofErr w:type="gramEnd"/>
+      <w:r>
+        <w:t>:~$ which chef-client</w:t>
+      </w:r>
+    </w:p>
+    <w:p>
+      <w:pPr>
+        <w:pStyle w:val="Commands"/>
+      </w:pPr>
+      <w:proofErr w:type="gramStart"/>
+      <w:r>
+        <w:t>chef@node1</w:t>
+      </w:r>
+      <w:proofErr w:type="gramEnd"/>
+      <w:r>
+        <w:t xml:space="preserve">:~$ chef-client </w:t>
+      </w:r>
+      <w:r>
+        <w:t>–</w:t>
+      </w:r>
+      <w:r>
+        <w:t>v</w:t>
+      </w:r>
+    </w:p>
+    <w:p>
+      <w:pPr>
+        <w:pStyle w:val="Commands"/>
+      </w:pPr>
+      <w:r>
+        <w:t xml:space="preserve">$ </w:t>
+      </w:r>
+      <w:proofErr w:type="gramStart"/>
+      <w:r>
+        <w:t>knife</w:t>
+      </w:r>
+      <w:proofErr w:type="gramEnd"/>
+      <w:r>
+        <w:t xml:space="preserve"> node </w:t>
+      </w:r>
+      <w:proofErr w:type="spellStart"/>
+      <w:r>
+        <w:t>run_list</w:t>
+      </w:r>
+      <w:proofErr w:type="spellEnd"/>
+      <w:r>
+        <w:t xml:space="preserve"> </w:t>
+      </w:r>
+      <w:r>
+        <w:t>set</w:t>
+      </w:r>
+      <w:r>
+        <w:t xml:space="preserve"> node1 'role[webserver]'</w:t>
+      </w:r>
+    </w:p>
+    <w:p>
+      <w:pPr>
+        <w:pStyle w:val="Commands"/>
+        <w:ind w:right="-720"/>
+      </w:pPr>
+      <w:r>
+        <w:t xml:space="preserve">$ </w:t>
+      </w:r>
+      <w:proofErr w:type="gramStart"/>
+      <w:r>
+        <w:t>knife</w:t>
+      </w:r>
+      <w:proofErr w:type="gramEnd"/>
+      <w:r>
+        <w:t xml:space="preserve"> node </w:t>
+      </w:r>
+      <w:proofErr w:type="spellStart"/>
+      <w:r>
+        <w:t>run_list</w:t>
+      </w:r>
+      <w:proofErr w:type="spellEnd"/>
+      <w:r>
+        <w:t xml:space="preserve"> set node1 `’role[webserver]`'</w:t>
+      </w:r>
+      <w:r>
+        <w:rPr>
+          <w:rFonts w:ascii="Arial" w:hAnsi="Arial" w:cs="Arial"/>
+        </w:rPr>
+        <w:t xml:space="preserve">  (in </w:t>
+      </w:r>
+      <w:proofErr w:type="spellStart"/>
+      <w:r>
+        <w:rPr>
+          <w:rFonts w:ascii="Arial" w:hAnsi="Arial" w:cs="Arial"/>
+        </w:rPr>
+        <w:t>powershell</w:t>
+      </w:r>
+      <w:proofErr w:type="spellEnd"/>
+      <w:r>
+        <w:rPr>
+          <w:rFonts w:ascii="Arial" w:hAnsi="Arial" w:cs="Arial"/>
+        </w:rPr>
+        <w:t>)</w:t>
+      </w:r>
+    </w:p>
+    <w:p>
+      <w:pPr>
+        <w:pStyle w:val="Commands"/>
+      </w:pPr>
+      <w:proofErr w:type="gramStart"/>
+      <w:r>
+        <w:lastRenderedPageBreak/>
+        <w:t>chef@node1</w:t>
+      </w:r>
+      <w:proofErr w:type="gramEnd"/>
+      <w:r>
+        <w:t xml:space="preserve">$ </w:t>
+      </w:r>
+      <w:proofErr w:type="spellStart"/>
+      <w:r>
+        <w:t>sudo</w:t>
+      </w:r>
+      <w:proofErr w:type="spellEnd"/>
+      <w:r>
+        <w:t xml:space="preserve"> chef-client</w:t>
+      </w:r>
+      <w:r>
+        <w:t xml:space="preserve"> </w:t>
+      </w:r>
+      <w:r>
+        <w:t>-l info</w:t>
+      </w:r>
+    </w:p>
+    <w:p>
+      <w:pPr>
+        <w:pStyle w:val="Commands"/>
+      </w:pPr>
+      <w:proofErr w:type="gramStart"/>
+      <w:r>
+        <w:t>chef@node1</w:t>
+      </w:r>
+      <w:proofErr w:type="gramEnd"/>
+      <w:r>
+        <w:t xml:space="preserve">$ </w:t>
+      </w:r>
+      <w:proofErr w:type="spellStart"/>
+      <w:r>
+        <w:t>ps</w:t>
+      </w:r>
+      <w:proofErr w:type="spellEnd"/>
+      <w:r>
+        <w:t xml:space="preserve"> </w:t>
+      </w:r>
+      <w:proofErr w:type="spellStart"/>
+      <w:r>
+        <w:t>awux</w:t>
+      </w:r>
+      <w:proofErr w:type="spellEnd"/>
+      <w:r>
+        <w:t xml:space="preserve"> | </w:t>
+      </w:r>
+      <w:proofErr w:type="spellStart"/>
+      <w:r>
+        <w:t>grep</w:t>
+      </w:r>
+      <w:proofErr w:type="spellEnd"/>
+      <w:r>
+        <w:t xml:space="preserve"> chef-client</w:t>
+      </w:r>
+    </w:p>
+    <w:p>
+      <w:pPr>
+        <w:pStyle w:val="Commands"/>
+      </w:pPr>
     </w:p>
     <w:p>
       <w:pPr>
@@ -385,570 +1037,6 @@
           <w:noProof/>
           <w:lang w:eastAsia="en-US"/>
         </w:rPr>
-        <w:drawing>
-          <wp:inline distT="0" distB="0" distL="0" distR="0" wp14:anchorId="2FB8E6CF" wp14:editId="7BB1E1C7">
-            <wp:extent cx="3535680" cy="2310598"/>
-            <wp:effectExtent l="0" t="0" r="0" b="1270"/>
-            <wp:docPr id="14" name="Picture 5"/>
-            <wp:cNvGraphicFramePr>
-              <a:graphicFrameLocks xmlns:a="http://schemas.openxmlformats.org/drawingml/2006/main" noChangeAspect="1"/>
-            </wp:cNvGraphicFramePr>
-            <a:graphic xmlns:a="http://schemas.openxmlformats.org/drawingml/2006/main">
-              <a:graphicData uri="http://schemas.openxmlformats.org/drawingml/2006/picture">
-                <pic:pic xmlns:pic="http://schemas.openxmlformats.org/drawingml/2006/picture">
-                  <pic:nvPicPr>
-                    <pic:cNvPr id="0" name="Picture 5"/>
-                    <pic:cNvPicPr>
-                      <a:picLocks noChangeAspect="1" noChangeArrowheads="1"/>
-                    </pic:cNvPicPr>
-                  </pic:nvPicPr>
-                  <pic:blipFill>
-                    <a:blip r:embed="rId14">
-                      <a:extLst>
-                        <a:ext uri="{28A0092B-C50C-407E-A947-70E740481C1C}">
-                          <a14:useLocalDpi xmlns:a14="http://schemas.microsoft.com/office/drawing/2010/main" val="0"/>
-                        </a:ext>
-                      </a:extLst>
-                    </a:blip>
-                    <a:srcRect/>
-                    <a:stretch>
-                      <a:fillRect/>
-                    </a:stretch>
-                  </pic:blipFill>
-                  <pic:spPr bwMode="auto">
-                    <a:xfrm>
-                      <a:off x="0" y="0"/>
-                      <a:ext cx="3536477" cy="2311119"/>
-                    </a:xfrm>
-                    <a:prstGeom prst="rect">
-                      <a:avLst/>
-                    </a:prstGeom>
-                    <a:noFill/>
-                    <a:ln>
-                      <a:noFill/>
-                    </a:ln>
-                  </pic:spPr>
-                </pic:pic>
-              </a:graphicData>
-            </a:graphic>
-          </wp:inline>
-        </w:drawing>
-      </w:r>
-    </w:p>
-    <w:p>
-      <w:pPr>
-        <w:pStyle w:val="Commands"/>
-      </w:pPr>
-    </w:p>
-    <w:p>
-      <w:pPr>
-        <w:pStyle w:val="Commands"/>
-      </w:pPr>
-      <w:r>
-        <w:t xml:space="preserve">$ </w:t>
-      </w:r>
-      <w:proofErr w:type="spellStart"/>
-      <w:r>
-        <w:t>cp</w:t>
-      </w:r>
-      <w:proofErr w:type="spellEnd"/>
-      <w:r>
-        <w:t xml:space="preserve"> ~/Downloads/chef-fundamentals-repo-</w:t>
-      </w:r>
-      <w:proofErr w:type="gramStart"/>
-      <w:r>
-        <w:t>master.zip .</w:t>
-      </w:r>
-      <w:proofErr w:type="gramEnd"/>
-    </w:p>
-    <w:p>
-      <w:pPr>
-        <w:pStyle w:val="Commands"/>
-      </w:pPr>
-      <w:r>
-        <w:t xml:space="preserve">$ </w:t>
-      </w:r>
-      <w:proofErr w:type="gramStart"/>
-      <w:r>
-        <w:t>unzip</w:t>
-      </w:r>
-      <w:proofErr w:type="gramEnd"/>
-      <w:r>
-        <w:t xml:space="preserve"> chef-fundamentals-repo-master.zip</w:t>
-      </w:r>
-    </w:p>
-    <w:p>
-      <w:pPr>
-        <w:pStyle w:val="Commands"/>
-      </w:pPr>
-      <w:r>
-        <w:t>$ cd chef-fundamentals-repo-master</w:t>
-      </w:r>
-    </w:p>
-    <w:p>
-      <w:pPr>
-        <w:pStyle w:val="Commands"/>
-      </w:pPr>
-      <w:r>
-        <w:t xml:space="preserve">$ </w:t>
-      </w:r>
-      <w:proofErr w:type="spellStart"/>
-      <w:proofErr w:type="gramStart"/>
-      <w:r>
-        <w:t>ls</w:t>
-      </w:r>
-      <w:proofErr w:type="spellEnd"/>
-      <w:proofErr w:type="gramEnd"/>
-      <w:r>
-        <w:t xml:space="preserve"> </w:t>
-      </w:r>
-      <w:r>
-        <w:t>–</w:t>
-      </w:r>
-      <w:r>
-        <w:t>a</w:t>
-      </w:r>
-    </w:p>
-    <w:p>
-      <w:pPr>
-        <w:pStyle w:val="Commands"/>
-      </w:pPr>
-      <w:r>
-        <w:t xml:space="preserve">$ </w:t>
-      </w:r>
-      <w:proofErr w:type="spellStart"/>
-      <w:proofErr w:type="gramStart"/>
-      <w:r>
-        <w:t>mkdir</w:t>
-      </w:r>
-      <w:proofErr w:type="spellEnd"/>
-      <w:proofErr w:type="gramEnd"/>
-      <w:r>
-        <w:t xml:space="preserve"> .chef</w:t>
-      </w:r>
-    </w:p>
-    <w:p>
-      <w:pPr>
-        <w:pStyle w:val="Commands"/>
-      </w:pPr>
-      <w:r>
-        <w:t xml:space="preserve">$ </w:t>
-      </w:r>
-      <w:proofErr w:type="spellStart"/>
-      <w:r>
-        <w:t>cp</w:t>
-      </w:r>
-      <w:proofErr w:type="spellEnd"/>
-      <w:r>
-        <w:t xml:space="preserve"> ~/Downloads/&lt;</w:t>
-      </w:r>
-      <w:proofErr w:type="spellStart"/>
-      <w:r>
-        <w:t>yourname</w:t>
-      </w:r>
-      <w:proofErr w:type="spellEnd"/>
-      <w:r>
-        <w:t>&gt;.</w:t>
-      </w:r>
-      <w:proofErr w:type="spellStart"/>
-      <w:proofErr w:type="gramStart"/>
-      <w:r>
-        <w:t>pem</w:t>
-      </w:r>
-      <w:proofErr w:type="spellEnd"/>
-      <w:r>
-        <w:t xml:space="preserve"> .chef</w:t>
-      </w:r>
-      <w:proofErr w:type="gramEnd"/>
-    </w:p>
-    <w:p>
-      <w:pPr>
-        <w:pStyle w:val="Commands"/>
-      </w:pPr>
-      <w:r>
-        <w:t xml:space="preserve">$ </w:t>
-      </w:r>
-      <w:proofErr w:type="spellStart"/>
-      <w:r>
-        <w:t>cp</w:t>
-      </w:r>
-      <w:proofErr w:type="spellEnd"/>
-      <w:r>
-        <w:t xml:space="preserve"> ~/Downloads/&lt;your-org&gt;-</w:t>
-      </w:r>
-      <w:proofErr w:type="spellStart"/>
-      <w:proofErr w:type="gramStart"/>
-      <w:r>
-        <w:t>validator.pem</w:t>
-      </w:r>
-      <w:proofErr w:type="spellEnd"/>
-      <w:r>
-        <w:t xml:space="preserve"> .chef</w:t>
-      </w:r>
-      <w:proofErr w:type="gramEnd"/>
-    </w:p>
-    <w:p>
-      <w:pPr>
-        <w:pStyle w:val="Commands"/>
-      </w:pPr>
-      <w:r>
-        <w:t xml:space="preserve">$ </w:t>
-      </w:r>
-      <w:proofErr w:type="spellStart"/>
-      <w:r>
-        <w:t>cp</w:t>
-      </w:r>
-      <w:proofErr w:type="spellEnd"/>
-      <w:r>
-        <w:t xml:space="preserve"> ~/Downloads/</w:t>
-      </w:r>
-      <w:proofErr w:type="spellStart"/>
-      <w:proofErr w:type="gramStart"/>
-      <w:r>
-        <w:t>knife.rb</w:t>
-      </w:r>
-      <w:proofErr w:type="spellEnd"/>
-      <w:r>
-        <w:t xml:space="preserve"> .chef</w:t>
-      </w:r>
-      <w:proofErr w:type="gramEnd"/>
-    </w:p>
-    <w:p>
-      <w:pPr>
-        <w:pStyle w:val="Commands"/>
-      </w:pPr>
-      <w:r>
-        <w:t xml:space="preserve">$ </w:t>
-      </w:r>
-      <w:proofErr w:type="gramStart"/>
-      <w:r>
-        <w:t>knife</w:t>
-      </w:r>
-      <w:proofErr w:type="gramEnd"/>
-      <w:r>
-        <w:t xml:space="preserve"> client list</w:t>
-      </w:r>
-    </w:p>
-    <w:p>
-      <w:pPr>
-        <w:pStyle w:val="Commands"/>
-      </w:pPr>
-      <w:r>
-        <w:t xml:space="preserve">$ </w:t>
-      </w:r>
-      <w:proofErr w:type="gramStart"/>
-      <w:r>
-        <w:t>knife</w:t>
-      </w:r>
-      <w:proofErr w:type="gramEnd"/>
-      <w:r>
-        <w:t xml:space="preserve"> cookbook upload </w:t>
-      </w:r>
-      <w:r>
-        <w:t>-</w:t>
-      </w:r>
-      <w:r>
-        <w:t>a</w:t>
-      </w:r>
-    </w:p>
-    <w:p>
-      <w:pPr>
-        <w:pStyle w:val="Commands"/>
-      </w:pPr>
-      <w:r>
-        <w:t xml:space="preserve">$ </w:t>
-      </w:r>
-      <w:proofErr w:type="gramStart"/>
-      <w:r>
-        <w:t>knife</w:t>
-      </w:r>
-      <w:proofErr w:type="gramEnd"/>
-      <w:r>
-        <w:t xml:space="preserve"> upload </w:t>
-      </w:r>
-      <w:proofErr w:type="spellStart"/>
-      <w:r>
-        <w:t>data_bags</w:t>
-      </w:r>
-      <w:proofErr w:type="spellEnd"/>
-    </w:p>
-    <w:p>
-      <w:pPr>
-        <w:pStyle w:val="Commands"/>
-      </w:pPr>
-      <w:r>
-        <w:t xml:space="preserve">$ </w:t>
-      </w:r>
-      <w:proofErr w:type="gramStart"/>
-      <w:r>
-        <w:t>knife</w:t>
-      </w:r>
-      <w:proofErr w:type="gramEnd"/>
-      <w:r>
-        <w:t xml:space="preserve"> role from file </w:t>
-      </w:r>
-      <w:proofErr w:type="spellStart"/>
-      <w:r>
-        <w:t>base.rb</w:t>
-      </w:r>
-      <w:proofErr w:type="spellEnd"/>
-      <w:r>
-        <w:t xml:space="preserve"> </w:t>
-      </w:r>
-      <w:proofErr w:type="spellStart"/>
-      <w:r>
-        <w:t>starter.rb</w:t>
-      </w:r>
-      <w:proofErr w:type="spellEnd"/>
-      <w:r>
-        <w:t xml:space="preserve"> </w:t>
-      </w:r>
-      <w:proofErr w:type="spellStart"/>
-      <w:r>
-        <w:t>webserver.rb</w:t>
-      </w:r>
-      <w:proofErr w:type="spellEnd"/>
-    </w:p>
-    <w:p>
-      <w:pPr>
-        <w:pStyle w:val="Commands"/>
-      </w:pPr>
-      <w:r>
-        <w:t xml:space="preserve">$ </w:t>
-      </w:r>
-      <w:proofErr w:type="gramStart"/>
-      <w:r>
-        <w:t>knife</w:t>
-      </w:r>
-      <w:proofErr w:type="gramEnd"/>
-      <w:r>
-        <w:t xml:space="preserve"> environment from file </w:t>
-      </w:r>
-      <w:proofErr w:type="spellStart"/>
-      <w:r>
-        <w:t>dev.rb</w:t>
-      </w:r>
-      <w:proofErr w:type="spellEnd"/>
-      <w:r>
-        <w:t xml:space="preserve"> </w:t>
-      </w:r>
-      <w:proofErr w:type="spellStart"/>
-      <w:r>
-        <w:t>production.rb</w:t>
-      </w:r>
-      <w:proofErr w:type="spellEnd"/>
-    </w:p>
-    <w:p>
-      <w:pPr>
-        <w:pStyle w:val="Commands"/>
-      </w:pPr>
-      <w:r>
-        <w:t xml:space="preserve">$ </w:t>
-      </w:r>
-      <w:proofErr w:type="gramStart"/>
-      <w:r>
-        <w:t>knife</w:t>
-      </w:r>
-      <w:proofErr w:type="gramEnd"/>
-      <w:r>
-        <w:t xml:space="preserve"> bootstrap &lt;EXTERNAL_ADDRESS&gt; --</w:t>
-      </w:r>
-      <w:proofErr w:type="spellStart"/>
-      <w:r>
-        <w:t>sudo</w:t>
-      </w:r>
-      <w:proofErr w:type="spellEnd"/>
-      <w:r>
-        <w:t xml:space="preserve"> -x chef -P chef -N "node1" --bootstrap-version 11.12.8</w:t>
-      </w:r>
-    </w:p>
-    <w:p>
-      <w:pPr>
-        <w:pStyle w:val="Commands"/>
-      </w:pPr>
-      <w:r>
-        <w:t xml:space="preserve">$ </w:t>
-      </w:r>
-      <w:proofErr w:type="spellStart"/>
-      <w:proofErr w:type="gramStart"/>
-      <w:r>
-        <w:t>ssh</w:t>
-      </w:r>
-      <w:proofErr w:type="spellEnd"/>
-      <w:proofErr w:type="gramEnd"/>
-      <w:r>
-        <w:t xml:space="preserve"> chef@&lt;EXTERNAL_ADDRESS&gt;</w:t>
-      </w:r>
-    </w:p>
-    <w:p>
-      <w:pPr>
-        <w:pStyle w:val="Commands"/>
-      </w:pPr>
-      <w:proofErr w:type="gramStart"/>
-      <w:r>
-        <w:t>chef@node1</w:t>
-      </w:r>
-      <w:proofErr w:type="gramEnd"/>
-      <w:r>
-        <w:t xml:space="preserve">:~$ </w:t>
-      </w:r>
-      <w:proofErr w:type="spellStart"/>
-      <w:r>
-        <w:t>ls</w:t>
-      </w:r>
-      <w:proofErr w:type="spellEnd"/>
-      <w:r>
-        <w:t xml:space="preserve"> /</w:t>
-      </w:r>
-      <w:proofErr w:type="spellStart"/>
-      <w:r>
-        <w:t>etc</w:t>
-      </w:r>
-      <w:proofErr w:type="spellEnd"/>
-      <w:r>
-        <w:t>/chef</w:t>
-      </w:r>
-    </w:p>
-    <w:p>
-      <w:pPr>
-        <w:pStyle w:val="Commands"/>
-      </w:pPr>
-      <w:proofErr w:type="gramStart"/>
-      <w:r>
-        <w:t>chef@node1</w:t>
-      </w:r>
-      <w:proofErr w:type="gramEnd"/>
-      <w:r>
-        <w:t>:~$ which chef-client</w:t>
-      </w:r>
-    </w:p>
-    <w:p>
-      <w:pPr>
-        <w:pStyle w:val="Commands"/>
-      </w:pPr>
-      <w:proofErr w:type="gramStart"/>
-      <w:r>
-        <w:t>chef@node1</w:t>
-      </w:r>
-      <w:proofErr w:type="gramEnd"/>
-      <w:r>
-        <w:t xml:space="preserve">:~$ chef-client </w:t>
-      </w:r>
-      <w:r>
-        <w:t>–</w:t>
-      </w:r>
-      <w:r>
-        <w:t>v</w:t>
-      </w:r>
-    </w:p>
-    <w:p>
-      <w:pPr>
-        <w:pStyle w:val="Commands"/>
-      </w:pPr>
-      <w:r>
-        <w:t xml:space="preserve">$ </w:t>
-      </w:r>
-      <w:proofErr w:type="gramStart"/>
-      <w:r>
-        <w:t>knife</w:t>
-      </w:r>
-      <w:proofErr w:type="gramEnd"/>
-      <w:r>
-        <w:t xml:space="preserve"> node </w:t>
-      </w:r>
-      <w:proofErr w:type="spellStart"/>
-      <w:r>
-        <w:t>run_list</w:t>
-      </w:r>
-      <w:proofErr w:type="spellEnd"/>
-      <w:r>
-        <w:t xml:space="preserve"> </w:t>
-      </w:r>
-      <w:r>
-        <w:t>set</w:t>
-      </w:r>
-      <w:r>
-        <w:t xml:space="preserve"> node1 'role[webserver]'</w:t>
-      </w:r>
-    </w:p>
-    <w:p>
-      <w:pPr>
-        <w:pStyle w:val="Commands"/>
-      </w:pPr>
-      <w:proofErr w:type="gramStart"/>
-      <w:r>
-        <w:t>chef@node1</w:t>
-      </w:r>
-      <w:proofErr w:type="gramEnd"/>
-      <w:r>
-        <w:t xml:space="preserve">$ </w:t>
-      </w:r>
-      <w:proofErr w:type="spellStart"/>
-      <w:r>
-        <w:t>sudo</w:t>
-      </w:r>
-      <w:proofErr w:type="spellEnd"/>
-      <w:r>
-        <w:t xml:space="preserve"> chef-client</w:t>
-      </w:r>
-    </w:p>
-    <w:p>
-      <w:pPr>
-        <w:pStyle w:val="Commands"/>
-      </w:pPr>
-      <w:proofErr w:type="gramStart"/>
-      <w:r>
-        <w:t>chef@node1</w:t>
-      </w:r>
-      <w:proofErr w:type="gramEnd"/>
-      <w:r>
-        <w:t xml:space="preserve">$ </w:t>
-      </w:r>
-      <w:proofErr w:type="spellStart"/>
-      <w:r>
-        <w:t>ps</w:t>
-      </w:r>
-      <w:proofErr w:type="spellEnd"/>
-      <w:r>
-        <w:t xml:space="preserve"> </w:t>
-      </w:r>
-      <w:proofErr w:type="spellStart"/>
-      <w:r>
-        <w:t>awux</w:t>
-      </w:r>
-      <w:proofErr w:type="spellEnd"/>
-      <w:r>
-        <w:t xml:space="preserve"> | </w:t>
-      </w:r>
-      <w:proofErr w:type="spellStart"/>
-      <w:r>
-        <w:t>grep</w:t>
-      </w:r>
-      <w:proofErr w:type="spellEnd"/>
-      <w:r>
-        <w:t xml:space="preserve"> chef-client</w:t>
-      </w:r>
-    </w:p>
-    <w:p>
-      <w:pPr>
-        <w:pStyle w:val="Commands"/>
-      </w:pPr>
-    </w:p>
-    <w:p>
-      <w:pPr>
-        <w:pStyle w:val="Commands"/>
-      </w:pPr>
-    </w:p>
-    <w:p>
-      <w:pPr>
-        <w:pStyle w:val="Commands"/>
-      </w:pPr>
-      <w:r>
-        <w:rPr>
-          <w:noProof/>
-          <w:lang w:eastAsia="en-US"/>
-        </w:rPr>
-        <w:lastRenderedPageBreak/>
         <mc:AlternateContent>
           <mc:Choice Requires="wpg">
             <w:drawing>
@@ -5905,8 +5993,10 @@
     </w:p>
     <w:p>
       <w:pPr>
-        <w:pStyle w:val="Commands"/>
-      </w:pPr>
+        <w:pStyle w:val="HIDDEN"/>
+      </w:pPr>
+      <w:bookmarkStart w:id="0" w:name="_GoBack"/>
+      <w:bookmarkEnd w:id="0"/>
       <w:proofErr w:type="gramStart"/>
       <w:r>
         <w:t>chef</w:t>
@@ -5948,7 +6038,7 @@
     </w:p>
     <w:p>
       <w:pPr>
-        <w:pStyle w:val="Commands"/>
+        <w:pStyle w:val="HIDDEN"/>
       </w:pPr>
       <w:proofErr w:type="gramStart"/>
       <w:r>
@@ -7419,6 +7509,14 @@
           <w:bCs/>
         </w:rPr>
       </w:pPr>
+    </w:p>
+    <w:p>
+      <w:pPr>
+        <w:pStyle w:val="Commands"/>
+        <w:rPr>
+          <w:bCs/>
+        </w:rPr>
+      </w:pPr>
       <w:r>
         <w:rPr>
           <w:bCs/>
@@ -7451,7 +7549,41 @@
         <w:rPr>
           <w:bCs/>
         </w:rPr>
-        <w:t xml:space="preserve"> set node1 'recipe[apache::</w:t>
+        <w:t xml:space="preserve"> set node1</w:t>
+      </w:r>
+      <w:r>
+        <w:rPr>
+          <w:bCs/>
+        </w:rPr>
+        <w:t xml:space="preserve"> \</w:t>
+      </w:r>
+    </w:p>
+    <w:p>
+      <w:pPr>
+        <w:pStyle w:val="Commands"/>
+        <w:rPr>
+          <w:bCs/>
+        </w:rPr>
+      </w:pPr>
+      <w:r>
+        <w:rPr>
+          <w:bCs/>
+        </w:rPr>
+        <w:t xml:space="preserve"> '</w:t>
+      </w:r>
+      <w:proofErr w:type="gramStart"/>
+      <w:r>
+        <w:rPr>
+          <w:bCs/>
+        </w:rPr>
+        <w:t>recipe</w:t>
+      </w:r>
+      <w:proofErr w:type="gramEnd"/>
+      <w:r>
+        <w:rPr>
+          <w:bCs/>
+        </w:rPr>
+        <w:t>[apache::</w:t>
       </w:r>
       <w:proofErr w:type="spellStart"/>
       <w:r>
@@ -7465,8 +7597,150 @@
         <w:rPr>
           <w:bCs/>
         </w:rPr>
-        <w:t>]','role[base]','recipe[apache]'</w:t>
-      </w:r>
+        <w:t>]','role[</w:t>
+      </w:r>
+      <w:r>
+        <w:rPr>
+          <w:bCs/>
+        </w:rPr>
+        <w:t>webserver</w:t>
+      </w:r>
+      <w:r>
+        <w:rPr>
+          <w:bCs/>
+        </w:rPr>
+        <w:t>]'</w:t>
+      </w:r>
+    </w:p>
+    <w:p>
+      <w:pPr>
+        <w:pStyle w:val="Commands"/>
+        <w:rPr>
+          <w:bCs/>
+        </w:rPr>
+      </w:pPr>
+    </w:p>
+    <w:p>
+      <w:pPr>
+        <w:pStyle w:val="Commands"/>
+        <w:rPr>
+          <w:bCs/>
+        </w:rPr>
+      </w:pPr>
+      <w:r>
+        <w:rPr>
+          <w:bCs/>
+        </w:rPr>
+        <w:t xml:space="preserve">$ </w:t>
+      </w:r>
+      <w:proofErr w:type="gramStart"/>
+      <w:r>
+        <w:rPr>
+          <w:bCs/>
+        </w:rPr>
+        <w:t>knife</w:t>
+      </w:r>
+      <w:proofErr w:type="gramEnd"/>
+      <w:r>
+        <w:rPr>
+          <w:bCs/>
+        </w:rPr>
+        <w:t xml:space="preserve"> node </w:t>
+      </w:r>
+      <w:proofErr w:type="spellStart"/>
+      <w:r>
+        <w:rPr>
+          <w:bCs/>
+        </w:rPr>
+        <w:t>run_list</w:t>
+      </w:r>
+      <w:proofErr w:type="spellEnd"/>
+      <w:r>
+        <w:rPr>
+          <w:bCs/>
+        </w:rPr>
+        <w:t xml:space="preserve"> set node1 </w:t>
+      </w:r>
+      <w:r>
+        <w:rPr>
+          <w:bCs/>
+        </w:rPr>
+        <w:t>\</w:t>
+      </w:r>
+    </w:p>
+    <w:p>
+      <w:pPr>
+        <w:pStyle w:val="Commands"/>
+        <w:rPr>
+          <w:rFonts w:ascii="Arial" w:hAnsi="Arial" w:cs="Arial"/>
+          <w:bCs/>
+        </w:rPr>
+      </w:pPr>
+      <w:r>
+        <w:rPr>
+          <w:bCs/>
+        </w:rPr>
+        <w:t>`</w:t>
+      </w:r>
+      <w:proofErr w:type="gramStart"/>
+      <w:r>
+        <w:rPr>
+          <w:bCs/>
+        </w:rPr>
+        <w:t>’recipe</w:t>
+      </w:r>
+      <w:proofErr w:type="gramEnd"/>
+      <w:r>
+        <w:rPr>
+          <w:bCs/>
+        </w:rPr>
+        <w:t>[apache::</w:t>
+      </w:r>
+      <w:proofErr w:type="spellStart"/>
+      <w:r>
+        <w:rPr>
+          <w:bCs/>
+        </w:rPr>
+        <w:t>ohai_plugin</w:t>
+      </w:r>
+      <w:proofErr w:type="spellEnd"/>
+      <w:r>
+        <w:rPr>
+          <w:bCs/>
+        </w:rPr>
+        <w:t>],role[webserver]`'</w:t>
+      </w:r>
+      <w:r>
+        <w:rPr>
+          <w:rFonts w:ascii="Arial" w:hAnsi="Arial" w:cs="Arial"/>
+          <w:bCs/>
+        </w:rPr>
+        <w:t xml:space="preserve"> (in </w:t>
+      </w:r>
+      <w:proofErr w:type="spellStart"/>
+      <w:r>
+        <w:rPr>
+          <w:rFonts w:ascii="Arial" w:hAnsi="Arial" w:cs="Arial"/>
+          <w:bCs/>
+        </w:rPr>
+        <w:t>Powershell</w:t>
+      </w:r>
+      <w:proofErr w:type="spellEnd"/>
+      <w:r>
+        <w:rPr>
+          <w:rFonts w:ascii="Arial" w:hAnsi="Arial" w:cs="Arial"/>
+          <w:bCs/>
+        </w:rPr>
+        <w:t>)</w:t>
+      </w:r>
+    </w:p>
+    <w:p>
+      <w:pPr>
+        <w:pStyle w:val="Commands"/>
+        <w:rPr>
+          <w:bCs/>
+        </w:rPr>
+      </w:pPr>
     </w:p>
     <w:p>
       <w:pPr>
@@ -8769,6 +9043,7 @@
         <w:rPr>
           <w:bCs/>
         </w:rPr>
+        <w:lastRenderedPageBreak/>
         <w:t xml:space="preserve">$ </w:t>
       </w:r>
       <w:proofErr w:type="gramStart"/>
@@ -9176,8 +9451,6 @@
         </w:rPr>
         <w:t xml:space="preserve">    }</w:t>
       </w:r>
-      <w:bookmarkStart w:id="0" w:name="_GoBack"/>
-      <w:bookmarkEnd w:id="0"/>
     </w:p>
     <w:p>
       <w:pPr>
@@ -15707,7 +15980,7 @@
       <w:rPr>
         <w:rFonts w:ascii="Arial" w:hAnsi="Arial" w:cs="Arial"/>
       </w:rPr>
-      <w:t>V1.1.0</w:t>
+      <w:t>V1.1.5</w:t>
     </w:r>
     <w:r>
       <w:rPr>
@@ -15744,7 +16017,7 @@
         <w:rStyle w:val="PageNumber"/>
         <w:noProof/>
       </w:rPr>
-      <w:t>17</w:t>
+      <w:t>28</w:t>
     </w:r>
     <w:r>
       <w:rPr>

</xml_diff>